<commit_message>
presenters notes for good graphics section
</commit_message>
<xml_diff>
--- a/job/Abstracts.docx
+++ b/job/Abstracts.docx
@@ -74,7 +74,28 @@
         <w:t>aims</w:t>
       </w:r>
       <w:r>
-        <w:t xml:space="preserve"> to address this inefficient application of crop inputs to farm fields through the use of on-farm precision experimentation. As part of this, the relationship between input application and yield is virtually explored using a graph. However, the plots currently given to farmers and consultants are not perceptually optimal, so improvements need to be made to make this relationship easier to see. </w:t>
+        <w:t xml:space="preserve"> to address this inefficient application of crop inputs to farm fields through the use of on-farm precision experimentation. As part of this, the relationship between input application and yield is explored using a graph. However, the plots currently given to farmers and consultants are not perceptually optimal,</w:t>
+      </w:r>
+      <w:r>
+        <w:t xml:space="preserve"> due to features like overlapping data </w:t>
+      </w:r>
+      <w:r>
+        <w:t>as an example.</w:t>
+      </w:r>
+      <w:r>
+        <w:t xml:space="preserve"> </w:t>
+      </w:r>
+      <w:r>
+        <w:t>Hence,</w:t>
+      </w:r>
+      <w:r>
+        <w:t xml:space="preserve"> improvements need to be made to make this relationship easier to see</w:t>
+      </w:r>
+      <w:r>
+        <w:t xml:space="preserve"> for farmers and crop consultants</w:t>
+      </w:r>
+      <w:r>
+        <w:t xml:space="preserve">. </w:t>
       </w:r>
       <w:r>
         <w:t>Data visualization has become an important inference tool as technology has developed</w:t>
@@ -83,7 +104,73 @@
         <w:t>, so i</w:t>
       </w:r>
       <w:r>
-        <w:t>n this presentation, I will begin by motivating the purpose of wanting to visualize data and describing best practices on how to make a perceptually optional graph. Then, I will finish by walking through the design process in developing the new graph and why our proposed graph is better.</w:t>
+        <w:t>n this presentation, I will begin by motivating the purpose of wanting to visualize data</w:t>
+      </w:r>
+      <w:r>
+        <w:t xml:space="preserve">. Next, I will </w:t>
+      </w:r>
+      <w:r>
+        <w:t>describ</w:t>
+      </w:r>
+      <w:r>
+        <w:t>e</w:t>
+      </w:r>
+      <w:r>
+        <w:t xml:space="preserve"> best practices on how to </w:t>
+      </w:r>
+      <w:r>
+        <w:t>develop</w:t>
+      </w:r>
+      <w:r>
+        <w:t xml:space="preserve"> a perceptually opti</w:t>
+      </w:r>
+      <w:r>
+        <w:t>ma</w:t>
+      </w:r>
+      <w:r>
+        <w:t>l graph</w:t>
+      </w:r>
+      <w:r>
+        <w:t xml:space="preserve"> using </w:t>
+      </w:r>
+      <w:r>
+        <w:t>knowledge on how our brains work</w:t>
+      </w:r>
+      <w:r>
+        <w:t xml:space="preserve">. </w:t>
+      </w:r>
+      <w:r>
+        <w:t xml:space="preserve">Using this knowledge on the designing of perceptually optimal graphs </w:t>
+      </w:r>
+      <w:r>
+        <w:t>critiques will be made on currently used yield plots by DIFM and in the Literature.</w:t>
+      </w:r>
+      <w:r>
+        <w:t xml:space="preserve"> </w:t>
+      </w:r>
+      <w:r>
+        <w:t>Finally, I will introduce our</w:t>
+      </w:r>
+      <w:r>
+        <w:t xml:space="preserve"> </w:t>
+      </w:r>
+      <w:r>
+        <w:t>currently proposed</w:t>
+      </w:r>
+      <w:r>
+        <w:t xml:space="preserve"> </w:t>
+      </w:r>
+      <w:r>
+        <w:t>yield plot</w:t>
+      </w:r>
+      <w:r>
+        <w:t xml:space="preserve"> and why </w:t>
+      </w:r>
+      <w:r>
+        <w:t>this is improvement over those previously used</w:t>
+      </w:r>
+      <w:r>
+        <w:t>.</w:t>
       </w:r>
     </w:p>
     <w:p/>
@@ -99,7 +186,15 @@
     </w:p>
     <w:p>
       <w:r>
-        <w:t>A common goal in a study is to determine if there is a cause-and-effect relationship between variables. However, there are times when this relationship can not be established due to variables outside of the study affecting the results. In this lesson, we will discuss the impact of these outside variable, known as confounding variables, in trying to establish cause-and-effect. Then, we will discuss how to potentially take into account these confounding variables by developing an experimental study and instances when an experimental study is not a valid option.</w:t>
+        <w:t xml:space="preserve">A common goal in a study is to determine if there is a cause-and-effect relationship between variables. However, there are times when this relationship </w:t>
+      </w:r>
+      <w:proofErr w:type="spellStart"/>
+      <w:r>
+        <w:t>can not</w:t>
+      </w:r>
+      <w:proofErr w:type="spellEnd"/>
+      <w:r>
+        <w:t xml:space="preserve"> be established due to variables outside of the study affecting the results. In this lesson, we will discuss the impact of these outside variable, known as confounding variables, in trying to establish cause-and-effect. Then, we will discuss how to potentially take into account these confounding variables by developing an experimental study and instances when an experimental study is not a valid option.</w:t>
       </w:r>
     </w:p>
     <w:p/>

</xml_diff>